<commit_message>
change the nursery to have twist
</commit_message>
<xml_diff>
--- a/mary had a little lamb.docx
+++ b/mary had a little lamb.docx
@@ -7,6 +7,12 @@
         <w:pStyle w:val="NormalWeb"/>
         <w:spacing w:before="0" w:beforeAutospacing="0" w:after="320" w:afterAutospacing="0"/>
         <w:ind w:left="1440"/>
+        <w:rPr>
+          <w:rFonts w:ascii="Courier New" w:hAnsi="Courier New" w:cs="Courier New"/>
+          <w:color w:val="595959"/>
+          <w:sz w:val="28"/>
+          <w:szCs w:val="28"/>
+        </w:rPr>
       </w:pPr>
       <w:proofErr w:type="spellStart"/>
       <w:proofErr w:type="gramStart"/>
@@ -30,6 +36,35 @@
         </w:rPr>
         <w:t xml:space="preserve"> had a little lamb</w:t>
       </w:r>
+    </w:p>
+    <w:p>
+      <w:pPr>
+        <w:pStyle w:val="NormalWeb"/>
+        <w:spacing w:before="0" w:beforeAutospacing="0" w:after="320" w:afterAutospacing="0"/>
+        <w:ind w:left="1440"/>
+      </w:pPr>
+      <w:proofErr w:type="gramStart"/>
+      <w:r>
+        <w:rPr>
+          <w:rFonts w:ascii="Courier New" w:hAnsi="Courier New" w:cs="Courier New"/>
+          <w:color w:val="595959"/>
+          <w:sz w:val="28"/>
+          <w:szCs w:val="28"/>
+        </w:rPr>
+        <w:t>little</w:t>
+      </w:r>
+      <w:proofErr w:type="gramEnd"/>
+      <w:r>
+        <w:rPr>
+          <w:rFonts w:ascii="Courier New" w:hAnsi="Courier New" w:cs="Courier New"/>
+          <w:color w:val="595959"/>
+          <w:sz w:val="28"/>
+          <w:szCs w:val="28"/>
+        </w:rPr>
+        <w:t xml:space="preserve"> lamb</w:t>
+      </w:r>
+      <w:bookmarkStart w:id="0" w:name="_GoBack"/>
+      <w:bookmarkEnd w:id="0"/>
       <w:r>
         <w:rPr>
           <w:rFonts w:ascii="Courier New" w:hAnsi="Courier New" w:cs="Courier New"/>
@@ -81,10 +116,7 @@
         <w:t>the lamb was sure to go</w:t>
       </w:r>
     </w:p>
-    <w:p>
-      <w:bookmarkStart w:id="0" w:name="_GoBack"/>
-      <w:bookmarkEnd w:id="0"/>
-    </w:p>
+    <w:p/>
     <w:sectPr>
       <w:pgSz w:w="11907" w:h="16840" w:code="9"/>
       <w:pgMar w:top="1134" w:right="1134" w:bottom="1134" w:left="1134" w:header="709" w:footer="709" w:gutter="0"/>

</xml_diff>